<commit_message>
Add description and thesis title
</commit_message>
<xml_diff>
--- a/CV.docx
+++ b/CV.docx
@@ -44,6 +44,38 @@
         <w:t xml:space="preserve">| 📞️+56 9 7758 1497</w:t>
       </w:r>
     </w:p>
+    <w:p>
+      <w:pPr>
+        <w:pStyle w:val="BodyText"/>
+      </w:pPr>
+      <w:r>
+        <w:t xml:space="preserve">Master in Electrical Engineer with an focus in magnetic resonance</w:t>
+      </w:r>
+      <w:r>
+        <w:t xml:space="preserve"> </w:t>
+      </w:r>
+      <w:r>
+        <w:t xml:space="preserve">imaging (MRI) and medical imaging. I have experience working on deep learning</w:t>
+      </w:r>
+      <w:r>
+        <w:t xml:space="preserve"> </w:t>
+      </w:r>
+      <w:r>
+        <w:t xml:space="preserve">research to accelerate and improve MRI. Currently I work as a research engineer</w:t>
+      </w:r>
+      <w:r>
+        <w:t xml:space="preserve"> </w:t>
+      </w:r>
+      <w:r>
+        <w:t xml:space="preserve">at the iHealth Millennium Institute for Intelligent Healthcare Engineer in</w:t>
+      </w:r>
+      <w:r>
+        <w:t xml:space="preserve"> </w:t>
+      </w:r>
+      <w:r>
+        <w:t xml:space="preserve">Santiago Chile</w:t>
+      </w:r>
+    </w:p>
     <w:bookmarkStart w:id="21" w:name="education"/>
     <w:p>
       <w:pPr>
@@ -95,7 +127,13 @@
         <w:t xml:space="preserve"> </w:t>
       </w:r>
       <w:r>
-        <w:t xml:space="preserve">de Chile</w:t>
+        <w:t xml:space="preserve">de Chile. Thesis: Intensity-based Deep Learning for SPION concentration</w:t>
+      </w:r>
+      <w:r>
+        <w:t xml:space="preserve"> </w:t>
+      </w:r>
+      <w:r>
+        <w:t xml:space="preserve">estimation in MR imaging</w:t>
       </w:r>
     </w:p>
     <w:bookmarkEnd w:id="21"/>
@@ -353,7 +391,7 @@
           <w:rPr>
             <w:rStyle w:val="Hyperlink"/>
           </w:rPr>
-          <w:t xml:space="preserve">iHealth Millenium Institude for</w:t>
+          <w:t xml:space="preserve">iHealth Millennium Institute for</w:t>
         </w:r>
         <w:r>
           <w:rPr>
@@ -365,7 +403,7 @@
           <w:rPr>
             <w:rStyle w:val="Hyperlink"/>
           </w:rPr>
-          <w:t xml:space="preserve">Inteligent Healthcare Engineer</w:t>
+          <w:t xml:space="preserve">Intelligent Healthcare Engineer</w:t>
         </w:r>
       </w:hyperlink>
     </w:p>
@@ -390,7 +428,7 @@
         <w:pStyle w:val="Compact"/>
       </w:pPr>
       <w:r>
-        <w:t xml:space="preserve">Reconstraction of parametric maps from undersample MRI using physics</w:t>
+        <w:t xml:space="preserve">Reconstruction of parametric maps from undersample MRI using physics</w:t>
       </w:r>
       <w:r>
         <w:t xml:space="preserve"> </w:t>
@@ -493,17 +531,11 @@
       <w:r>
         <w:t xml:space="preserve">Application of deep learning to improve undersampled MRI.</w:t>
       </w:r>
-    </w:p>
-    <w:p>
-      <w:pPr>
-        <w:numPr>
-          <w:ilvl w:val="2"/>
-          <w:numId w:val="1010"/>
-        </w:numPr>
-        <w:pStyle w:val="Compact"/>
-      </w:pPr>
-      <w:r>
-        <w:t xml:space="preserve">Participation in the fastMRI challenge</w:t>
+      <w:r>
+        <w:t xml:space="preserve"> </w:t>
+      </w:r>
+      <w:r>
+        <w:t xml:space="preserve">+ Participation in the fastMRI challenge</w:t>
       </w:r>
       <w:r>
         <w:t xml:space="preserve"> </w:t>

</xml_diff>

<commit_message>
Add ISMRM presentations and learning german
</commit_message>
<xml_diff>
--- a/CV.docx
+++ b/CV.docx
@@ -531,11 +531,17 @@
       <w:r>
         <w:t xml:space="preserve">Application of deep learning to improve undersampled MRI.</w:t>
       </w:r>
-      <w:r>
-        <w:t xml:space="preserve"> </w:t>
-      </w:r>
-      <w:r>
-        <w:t xml:space="preserve">+ Participation in the fastMRI challenge</w:t>
+    </w:p>
+    <w:p>
+      <w:pPr>
+        <w:numPr>
+          <w:ilvl w:val="2"/>
+          <w:numId w:val="1010"/>
+        </w:numPr>
+        <w:pStyle w:val="Compact"/>
+      </w:pPr>
+      <w:r>
+        <w:t xml:space="preserve">Participation in the fastMRI challenge</w:t>
       </w:r>
       <w:r>
         <w:t xml:space="preserve"> </w:t>

</xml_diff>

<commit_message>
Add old abstract and windows variable
</commit_message>
<xml_diff>
--- a/CV.docx
+++ b/CV.docx
@@ -787,13 +787,20 @@
         </w:numPr>
       </w:pPr>
       <w:r>
-        <w:t xml:space="preserve">Intensity-based Deep Learning for SPION concentration estimation in MR</w:t>
-      </w:r>
-      <w:r>
-        <w:t xml:space="preserve"> </w:t>
-      </w:r>
-      <w:r>
-        <w:t xml:space="preserve">imaging,</w:t>
+        <w:rPr>
+          <w:bCs/>
+          <w:b/>
+        </w:rPr>
+        <w:t xml:space="preserve">Di Biase A.</w:t>
+      </w:r>
+      <w:r>
+        <w:t xml:space="preserve">, Liu S., Sekino M., &amp; Irarrázabal P. Intensity-based Deep</w:t>
+      </w:r>
+      <w:r>
+        <w:t xml:space="preserve"> </w:t>
+      </w:r>
+      <w:r>
+        <w:t xml:space="preserve">Learning for SPION concentration estimation in MR imaging,</w:t>
       </w:r>
       <w:r>
         <w:t xml:space="preserve"> </w:t>
@@ -803,52 +810,118 @@
           <w:iCs/>
           <w:i/>
         </w:rPr>
-        <w:t xml:space="preserve">2023 ISMRM &amp; ISMRT Annual Meeting &amp; Exhibition</w:t>
-      </w:r>
-      <w:r>
-        <w:t xml:space="preserve">. Toronto Canada,</w:t>
-      </w:r>
-      <w:r>
-        <w:t xml:space="preserve"> </w:t>
-      </w:r>
-      <w:r>
-        <w:t xml:space="preserve">June 2023.</w:t>
-      </w:r>
-    </w:p>
-    <w:p>
-      <w:pPr>
-        <w:numPr>
-          <w:ilvl w:val="0"/>
-          <w:numId w:val="1015"/>
-        </w:numPr>
-      </w:pPr>
-      <w:r>
-        <w:t xml:space="preserve">Finding Optimal Regularization Parameter for Undersampled Reconstruction using</w:t>
-      </w:r>
-      <w:r>
-        <w:t xml:space="preserve"> </w:t>
-      </w:r>
-      <w:r>
-        <w:t xml:space="preserve">Bayesian Optimization,</w:t>
-      </w:r>
-      <w:r>
-        <w:t xml:space="preserve"> </w:t>
+        <w:t xml:space="preserve">2023 ISMRM &amp; ISMRT</w:t>
       </w:r>
       <w:r>
         <w:rPr>
           <w:iCs/>
           <w:i/>
         </w:rPr>
-        <w:t xml:space="preserve">2023 ISMRM &amp; ISMRT Annual Meeting &amp; Exhibition</w:t>
-      </w:r>
-      <w:r>
-        <w:t xml:space="preserve">.</w:t>
-      </w:r>
-      <w:r>
-        <w:t xml:space="preserve"> </w:t>
-      </w:r>
-      <w:r>
-        <w:t xml:space="preserve">Toronto Canada, June 2023.</w:t>
+        <w:t xml:space="preserve"> </w:t>
+      </w:r>
+      <w:r>
+        <w:rPr>
+          <w:iCs/>
+          <w:i/>
+        </w:rPr>
+        <w:t xml:space="preserve">Annual Meeting &amp; Exhibition</w:t>
+      </w:r>
+      <w:r>
+        <w:t xml:space="preserve">. Toronto Canada, June 2023.</w:t>
+      </w:r>
+    </w:p>
+    <w:p>
+      <w:pPr>
+        <w:numPr>
+          <w:ilvl w:val="0"/>
+          <w:numId w:val="1015"/>
+        </w:numPr>
+      </w:pPr>
+      <w:r>
+        <w:rPr>
+          <w:bCs/>
+          <w:b/>
+        </w:rPr>
+        <w:t xml:space="preserve">Di Biase A.</w:t>
+      </w:r>
+      <w:r>
+        <w:t xml:space="preserve">, Botnar R. &amp; Prieto C. Finding Optimal Regularization</w:t>
+      </w:r>
+      <w:r>
+        <w:t xml:space="preserve"> </w:t>
+      </w:r>
+      <w:r>
+        <w:t xml:space="preserve">Parameter for Undersampled Reconstruction using Bayesian Optimization,</w:t>
+      </w:r>
+      <w:r>
+        <w:t xml:space="preserve"> </w:t>
+      </w:r>
+      <w:r>
+        <w:rPr>
+          <w:iCs/>
+          <w:i/>
+        </w:rPr>
+        <w:t xml:space="preserve">2023</w:t>
+      </w:r>
+      <w:r>
+        <w:rPr>
+          <w:iCs/>
+          <w:i/>
+        </w:rPr>
+        <w:t xml:space="preserve"> </w:t>
+      </w:r>
+      <w:r>
+        <w:rPr>
+          <w:iCs/>
+          <w:i/>
+        </w:rPr>
+        <w:t xml:space="preserve">ISMRM &amp; ISMRT Annual Meeting &amp; Exhibition</w:t>
+      </w:r>
+      <w:r>
+        <w:t xml:space="preserve">. Toronto Canada, June 2023.</w:t>
+      </w:r>
+    </w:p>
+    <w:p>
+      <w:pPr>
+        <w:numPr>
+          <w:ilvl w:val="0"/>
+          <w:numId w:val="1015"/>
+        </w:numPr>
+      </w:pPr>
+      <w:r>
+        <w:t xml:space="preserve">della Maggiora, G.,</w:t>
+      </w:r>
+      <w:r>
+        <w:t xml:space="preserve"> </w:t>
+      </w:r>
+      <w:r>
+        <w:rPr>
+          <w:bCs/>
+          <w:b/>
+        </w:rPr>
+        <w:t xml:space="preserve">Di Biase, A.</w:t>
+      </w:r>
+      <w:r>
+        <w:t xml:space="preserve">, Castillo-Passi, C., &amp; Irarrazaval, P.</w:t>
+      </w:r>
+      <w:r>
+        <w:t xml:space="preserve"> </w:t>
+      </w:r>
+      <w:r>
+        <w:t xml:space="preserve">Attention Based Scale Recurrent Network for Under-Sampled MRI Reconstruction.</w:t>
+      </w:r>
+      <w:r>
+        <w:t xml:space="preserve"> </w:t>
+      </w:r>
+      <w:r>
+        <w:rPr>
+          <w:iCs/>
+          <w:i/>
+        </w:rPr>
+        <w:t xml:space="preserve">2020 ISMRM &amp; ISMRT Annual Meeting &amp; Exhibition</w:t>
+      </w:r>
+      <w:r>
+        <w:t xml:space="preserve">. Virtual, August 2020.</w:t>
       </w:r>
     </w:p>
     <w:p>
@@ -1421,6 +1494,25 @@
       <w:jc w:val="center"/>
     </w:pPr>
   </w:style>
+  <w:style w:customStyle="1" w:styleId="AbstractTitle" w:type="paragraph">
+    <w:name w:val="Abstract Title"/>
+    <w:basedOn w:val="Normal"/>
+    <w:next w:val="Abstract"/>
+    <w:qFormat/>
+    <w:pPr>
+      <w:keepNext/>
+      <w:keepLines/>
+      <w:jc w:val="center"/>
+      <w:spacing w:after="0" w:before="300"/>
+    </w:pPr>
+    <w:rPr>
+      <w:sz w:val="20"/>
+      <w:szCs w:val="20"/>
+      <w:b/>
+      <w:color w:val="345A8A"/>
+      &gt;
+    </w:rPr>
+  </w:style>
   <w:style w:customStyle="1" w:styleId="Abstract" w:type="paragraph">
     <w:name w:val="Abstract"/>
     <w:basedOn w:val="Normal"/>
@@ -1429,7 +1521,7 @@
     <w:pPr>
       <w:keepNext/>
       <w:keepLines/>
-      <w:spacing w:after="300" w:before="300"/>
+      <w:spacing w:after="300" w:before="100"/>
     </w:pPr>
     <w:rPr>
       <w:sz w:val="20"/>

</xml_diff>

<commit_message>
Add 2024 ISMRM abstract
</commit_message>
<xml_diff>
--- a/CV.docx
+++ b/CV.docx
@@ -777,6 +777,49 @@
       </w:pPr>
       <w:r>
         <w:t xml:space="preserve">Publications and Conference presentations</w:t>
+      </w:r>
+    </w:p>
+    <w:p>
+      <w:pPr>
+        <w:numPr>
+          <w:ilvl w:val="0"/>
+          <w:numId w:val="1015"/>
+        </w:numPr>
+      </w:pPr>
+      <w:r>
+        <w:rPr>
+          <w:bCs/>
+          <w:b/>
+        </w:rPr>
+        <w:t xml:space="preserve">Di Biase A.</w:t>
+      </w:r>
+      <w:r>
+        <w:t xml:space="preserve">, Schneider A., Botnar R. &amp; Pietro C. Model based</w:t>
+      </w:r>
+      <w:r>
+        <w:t xml:space="preserve"> </w:t>
+      </w:r>
+      <w:r>
+        <w:t xml:space="preserve">rEconstruction by Deep Algorithm unrolLing (MEDAL) for fast 3D whole-heart</w:t>
+      </w:r>
+      <w:r>
+        <w:t xml:space="preserve"> </w:t>
+      </w:r>
+      <w:r>
+        <w:t xml:space="preserve">T2mapping</w:t>
+      </w:r>
+      <w:r>
+        <w:t xml:space="preserve"> </w:t>
+      </w:r>
+      <w:r>
+        <w:rPr>
+          <w:iCs/>
+          <w:i/>
+        </w:rPr>
+        <w:t xml:space="preserve">2024 ISMRM &amp; ISMRT Annual Meeting &amp; Exhibition</w:t>
+      </w:r>
+      <w:r>
+        <w:t xml:space="preserve">. Singapore, May 2024.</w:t>
       </w:r>
     </w:p>
     <w:p>

</xml_diff>

<commit_message>
Change position to Imperial
</commit_message>
<xml_diff>
--- a/CV.docx
+++ b/CV.docx
@@ -61,29 +61,24 @@
         <w:t xml:space="preserve"> </w:t>
       </w:r>
       <w:r>
-        <w:t xml:space="preserve">research to accelerate and improve MRI. Currently I work as a research engineer</w:t>
-      </w:r>
-      <w:r>
-        <w:t xml:space="preserve"> </w:t>
-      </w:r>
-      <w:r>
-        <w:t xml:space="preserve">at the iHealth Millennium Institute for Intelligent Healthcare Engineer in</w:t>
-      </w:r>
-      <w:r>
-        <w:t xml:space="preserve"> </w:t>
-      </w:r>
-      <w:r>
-        <w:t xml:space="preserve">Santiago Chile</w:t>
-      </w:r>
-    </w:p>
-    <w:bookmarkStart w:id="21" w:name="education"/>
+        <w:t xml:space="preserve">research to accelerate and improve MRI. Currently I work as a research assitant</w:t>
+      </w:r>
+      <w:r>
+        <w:t xml:space="preserve"> </w:t>
+      </w:r>
+      <w:r>
+        <w:t xml:space="preserve">at Imperial College London.</w:t>
+      </w:r>
+    </w:p>
     <w:p>
       <w:pPr>
         <w:pStyle w:val="Heading2"/>
       </w:pPr>
+      <w:bookmarkStart w:id="21" w:name="education"/>
       <w:r>
         <w:t xml:space="preserve">Education 🎓️</w:t>
       </w:r>
+      <w:bookmarkEnd w:id="21"/>
     </w:p>
     <w:p>
       <w:pPr>
@@ -136,15 +131,15 @@
         <w:t xml:space="preserve">estimation in MR imaging</w:t>
       </w:r>
     </w:p>
-    <w:bookmarkEnd w:id="21"/>
-    <w:bookmarkStart w:id="22" w:name="skills"/>
     <w:p>
       <w:pPr>
         <w:pStyle w:val="Heading2"/>
       </w:pPr>
+      <w:bookmarkStart w:id="22" w:name="skills"/>
       <w:r>
         <w:t xml:space="preserve">Skills</w:t>
       </w:r>
+      <w:bookmarkEnd w:id="22"/>
     </w:p>
     <w:p>
       <w:pPr>
@@ -302,15 +297,15 @@
         <w:t xml:space="preserve">German (learning)</w:t>
       </w:r>
     </w:p>
-    <w:bookmarkEnd w:id="22"/>
-    <w:bookmarkStart w:id="25" w:name="links"/>
     <w:p>
       <w:pPr>
         <w:pStyle w:val="Heading2"/>
       </w:pPr>
+      <w:bookmarkStart w:id="23" w:name="links"/>
       <w:r>
         <w:t xml:space="preserve">Links 🔗️</w:t>
       </w:r>
+      <w:bookmarkEnd w:id="23"/>
     </w:p>
     <w:p>
       <w:pPr>
@@ -326,7 +321,7 @@
       <w:r>
         <w:t xml:space="preserve"> </w:t>
       </w:r>
-      <w:hyperlink r:id="rId23">
+      <w:hyperlink r:id="rId24">
         <w:r>
           <w:rPr>
             <w:rStyle w:val="Hyperlink"/>
@@ -349,7 +344,7 @@
       <w:r>
         <w:t xml:space="preserve"> </w:t>
       </w:r>
-      <w:hyperlink r:id="rId24">
+      <w:hyperlink r:id="rId25">
         <w:r>
           <w:rPr>
             <w:rStyle w:val="Hyperlink"/>
@@ -358,15 +353,15 @@
         </w:r>
       </w:hyperlink>
     </w:p>
-    <w:bookmarkEnd w:id="25"/>
-    <w:bookmarkStart w:id="30" w:name="work-history"/>
     <w:p>
       <w:pPr>
         <w:pStyle w:val="Heading2"/>
       </w:pPr>
+      <w:bookmarkStart w:id="26" w:name="work-history"/>
       <w:r>
         <w:t xml:space="preserve">Work History</w:t>
       </w:r>
+      <w:bookmarkEnd w:id="26"/>
     </w:p>
     <w:p>
       <w:pPr>
@@ -378,7 +373,6 @@
       </w:pPr>
       <w:r>
         <w:rPr>
-          <w:bCs/>
           <w:b/>
         </w:rPr>
         <w:t xml:space="preserve">Research Experience</w:t>
@@ -393,12 +387,54 @@
         <w:pStyle w:val="Compact"/>
       </w:pPr>
       <w:r>
-        <w:t xml:space="preserve">2022 - present 🌐️ Resarch Engineer,</w:t>
-      </w:r>
-      <w:r>
-        <w:t xml:space="preserve"> </w:t>
-      </w:r>
-      <w:hyperlink r:id="rId26">
+        <w:t xml:space="preserve">2024 - present 🌐️ Research Assistant, Imperial College London. Department of</w:t>
+      </w:r>
+      <w:r>
+        <w:t xml:space="preserve"> </w:t>
+      </w:r>
+      <w:r>
+        <w:t xml:space="preserve">Computing / Visual Information Processing</w:t>
+      </w:r>
+    </w:p>
+    <w:p>
+      <w:pPr>
+        <w:numPr>
+          <w:ilvl w:val="2"/>
+          <w:numId w:val="1008"/>
+        </w:numPr>
+        <w:pStyle w:val="Compact"/>
+      </w:pPr>
+      <w:r>
+        <w:t xml:space="preserve">Supervisor: Sonia Nielles-Vallespin Ph. D &amp; Daniel Rueckert Ph. D</w:t>
+      </w:r>
+    </w:p>
+    <w:p>
+      <w:pPr>
+        <w:numPr>
+          <w:ilvl w:val="2"/>
+          <w:numId w:val="1008"/>
+        </w:numPr>
+        <w:pStyle w:val="Compact"/>
+      </w:pPr>
+      <w:r>
+        <w:t xml:space="preserve">Diffusion cardiac imaging.</w:t>
+      </w:r>
+    </w:p>
+    <w:p>
+      <w:pPr>
+        <w:numPr>
+          <w:ilvl w:val="1"/>
+          <w:numId w:val="1007"/>
+        </w:numPr>
+        <w:pStyle w:val="Compact"/>
+      </w:pPr>
+      <w:r>
+        <w:t xml:space="preserve">2022 - 2024 🌐️ Research Engineer,</w:t>
+      </w:r>
+      <w:r>
+        <w:t xml:space="preserve"> </w:t>
+      </w:r>
+      <w:hyperlink r:id="rId27">
         <w:r>
           <w:rPr>
             <w:rStyle w:val="Hyperlink"/>
@@ -423,42 +459,12 @@
       <w:pPr>
         <w:numPr>
           <w:ilvl w:val="2"/>
-          <w:numId w:val="1008"/>
+          <w:numId w:val="1009"/>
         </w:numPr>
         <w:pStyle w:val="Compact"/>
       </w:pPr>
       <w:r>
         <w:t xml:space="preserve">Supervisor: Claudia Prieto Ph. D</w:t>
-      </w:r>
-    </w:p>
-    <w:p>
-      <w:pPr>
-        <w:numPr>
-          <w:ilvl w:val="2"/>
-          <w:numId w:val="1008"/>
-        </w:numPr>
-        <w:pStyle w:val="Compact"/>
-      </w:pPr>
-      <w:r>
-        <w:t xml:space="preserve">Reconstruction of parametric maps from undersample MRI using physics</w:t>
-      </w:r>
-      <w:r>
-        <w:t xml:space="preserve"> </w:t>
-      </w:r>
-      <w:r>
-        <w:t xml:space="preserve">informed neural networks.</w:t>
-      </w:r>
-    </w:p>
-    <w:p>
-      <w:pPr>
-        <w:numPr>
-          <w:ilvl w:val="1"/>
-          <w:numId w:val="1007"/>
-        </w:numPr>
-        <w:pStyle w:val="Compact"/>
-      </w:pPr>
-      <w:r>
-        <w:t xml:space="preserve">Summer 2020 🌐️ Tokio, Japan, Sekino Lab, University of Tokyo</w:t>
       </w:r>
     </w:p>
     <w:p>
@@ -470,6 +476,36 @@
         <w:pStyle w:val="Compact"/>
       </w:pPr>
       <w:r>
+        <w:t xml:space="preserve">Reconstruction of parametric maps from undersample MRI using physics</w:t>
+      </w:r>
+      <w:r>
+        <w:t xml:space="preserve"> </w:t>
+      </w:r>
+      <w:r>
+        <w:t xml:space="preserve">informed neural networks.</w:t>
+      </w:r>
+    </w:p>
+    <w:p>
+      <w:pPr>
+        <w:numPr>
+          <w:ilvl w:val="1"/>
+          <w:numId w:val="1007"/>
+        </w:numPr>
+        <w:pStyle w:val="Compact"/>
+      </w:pPr>
+      <w:r>
+        <w:t xml:space="preserve">Summer 2020 🌐️ Tokio, Japan, Sekino Lab, University of Tokyo</w:t>
+      </w:r>
+    </w:p>
+    <w:p>
+      <w:pPr>
+        <w:numPr>
+          <w:ilvl w:val="2"/>
+          <w:numId w:val="1010"/>
+        </w:numPr>
+        <w:pStyle w:val="Compact"/>
+      </w:pPr>
+      <w:r>
         <w:t xml:space="preserve">Supervisor: Masaki Sekino Ph. D</w:t>
       </w:r>
     </w:p>
@@ -477,7 +513,7 @@
       <w:pPr>
         <w:numPr>
           <w:ilvl w:val="2"/>
-          <w:numId w:val="1009"/>
+          <w:numId w:val="1010"/>
         </w:numPr>
         <w:pStyle w:val="Compact"/>
       </w:pPr>
@@ -505,7 +541,7 @@
       <w:r>
         <w:t xml:space="preserve"> </w:t>
       </w:r>
-      <w:hyperlink r:id="rId27">
+      <w:hyperlink r:id="rId28">
         <w:r>
           <w:rPr>
             <w:rStyle w:val="Hyperlink"/>
@@ -524,7 +560,7 @@
       <w:pPr>
         <w:numPr>
           <w:ilvl w:val="2"/>
-          <w:numId w:val="1010"/>
+          <w:numId w:val="1011"/>
         </w:numPr>
         <w:pStyle w:val="Compact"/>
       </w:pPr>
@@ -536,7 +572,7 @@
       <w:pPr>
         <w:numPr>
           <w:ilvl w:val="2"/>
-          <w:numId w:val="1010"/>
+          <w:numId w:val="1011"/>
         </w:numPr>
         <w:pStyle w:val="Compact"/>
       </w:pPr>
@@ -548,7 +584,7 @@
       <w:pPr>
         <w:numPr>
           <w:ilvl w:val="2"/>
-          <w:numId w:val="1010"/>
+          <w:numId w:val="1011"/>
         </w:numPr>
         <w:pStyle w:val="Compact"/>
       </w:pPr>
@@ -558,7 +594,7 @@
       <w:r>
         <w:t xml:space="preserve"> </w:t>
       </w:r>
-      <w:hyperlink r:id="rId28">
+      <w:hyperlink r:id="rId29">
         <w:r>
           <w:rPr>
             <w:rStyle w:val="Hyperlink"/>
@@ -584,7 +620,7 @@
       <w:r>
         <w:t xml:space="preserve"> </w:t>
       </w:r>
-      <w:hyperlink r:id="rId27">
+      <w:hyperlink r:id="rId28">
         <w:r>
           <w:rPr>
             <w:rStyle w:val="Hyperlink"/>
@@ -603,7 +639,7 @@
       <w:pPr>
         <w:numPr>
           <w:ilvl w:val="2"/>
-          <w:numId w:val="1011"/>
+          <w:numId w:val="1012"/>
         </w:numPr>
         <w:pStyle w:val="Compact"/>
       </w:pPr>
@@ -615,7 +651,7 @@
       <w:pPr>
         <w:numPr>
           <w:ilvl w:val="2"/>
-          <w:numId w:val="1011"/>
+          <w:numId w:val="1012"/>
         </w:numPr>
         <w:pStyle w:val="Compact"/>
       </w:pPr>
@@ -633,7 +669,6 @@
       </w:pPr>
       <w:r>
         <w:rPr>
-          <w:bCs/>
           <w:b/>
         </w:rPr>
         <w:t xml:space="preserve">Internships</w:t>
@@ -643,7 +678,7 @@
       <w:pPr>
         <w:numPr>
           <w:ilvl w:val="1"/>
-          <w:numId w:val="1012"/>
+          <w:numId w:val="1013"/>
         </w:numPr>
         <w:pStyle w:val="Compact"/>
       </w:pPr>
@@ -653,7 +688,7 @@
       <w:r>
         <w:t xml:space="preserve"> </w:t>
       </w:r>
-      <w:hyperlink r:id="rId29">
+      <w:hyperlink r:id="rId30">
         <w:r>
           <w:rPr>
             <w:rStyle w:val="Hyperlink"/>
@@ -666,7 +701,7 @@
       <w:pPr>
         <w:numPr>
           <w:ilvl w:val="2"/>
-          <w:numId w:val="1013"/>
+          <w:numId w:val="1014"/>
         </w:numPr>
         <w:pStyle w:val="Compact"/>
       </w:pPr>
@@ -678,7 +713,7 @@
       <w:pPr>
         <w:numPr>
           <w:ilvl w:val="2"/>
-          <w:numId w:val="1013"/>
+          <w:numId w:val="1014"/>
         </w:numPr>
         <w:pStyle w:val="Compact"/>
       </w:pPr>
@@ -702,7 +737,6 @@
       </w:pPr>
       <w:r>
         <w:rPr>
-          <w:bCs/>
           <w:b/>
         </w:rPr>
         <w:t xml:space="preserve">Teacher Assistance</w:t>
@@ -718,7 +752,7 @@
       <w:pPr>
         <w:numPr>
           <w:ilvl w:val="1"/>
-          <w:numId w:val="1014"/>
+          <w:numId w:val="1015"/>
         </w:numPr>
         <w:pStyle w:val="Compact"/>
       </w:pPr>
@@ -730,7 +764,7 @@
       <w:pPr>
         <w:numPr>
           <w:ilvl w:val="1"/>
-          <w:numId w:val="1014"/>
+          <w:numId w:val="1015"/>
         </w:numPr>
         <w:pStyle w:val="Compact"/>
       </w:pPr>
@@ -742,7 +776,7 @@
       <w:pPr>
         <w:numPr>
           <w:ilvl w:val="1"/>
-          <w:numId w:val="1014"/>
+          <w:numId w:val="1015"/>
         </w:numPr>
         <w:pStyle w:val="Compact"/>
       </w:pPr>
@@ -754,7 +788,7 @@
       <w:pPr>
         <w:numPr>
           <w:ilvl w:val="1"/>
-          <w:numId w:val="1014"/>
+          <w:numId w:val="1015"/>
         </w:numPr>
         <w:pStyle w:val="Compact"/>
       </w:pPr>
@@ -769,31 +803,77 @@
         </w:pict>
       </w:r>
     </w:p>
-    <w:bookmarkEnd w:id="30"/>
-    <w:bookmarkStart w:id="31" w:name="X60159a2ec28b83e0c2b2279c0afcaa6e1008821"/>
     <w:p>
       <w:pPr>
         <w:pStyle w:val="Heading2"/>
       </w:pPr>
+      <w:bookmarkStart w:id="31" w:name="X60159a2ec28b83e0c2b2279c0afcaa6e1008821"/>
       <w:r>
         <w:t xml:space="preserve">Publications and Conference presentations</w:t>
       </w:r>
+      <w:bookmarkEnd w:id="31"/>
     </w:p>
     <w:p>
       <w:pPr>
         <w:numPr>
           <w:ilvl w:val="0"/>
-          <w:numId w:val="1015"/>
+          <w:numId w:val="1016"/>
         </w:numPr>
       </w:pPr>
       <w:r>
         <w:rPr>
-          <w:bCs/>
           <w:b/>
         </w:rPr>
         <w:t xml:space="preserve">Di Biase A.</w:t>
       </w:r>
       <w:r>
+        <w:t xml:space="preserve">, Schneider A., Botnar R. &amp; Pietro C. Model-based Deep Image</w:t>
+      </w:r>
+      <w:r>
+        <w:t xml:space="preserve"> </w:t>
+      </w:r>
+      <w:r>
+        <w:t xml:space="preserve">Prior Reconstruction for iNAV-based 3D whole-heart T2 mapping.</w:t>
+      </w:r>
+      <w:r>
+        <w:t xml:space="preserve"> </w:t>
+      </w:r>
+      <w:r>
+        <w:rPr>
+          <w:i/>
+        </w:rPr>
+        <w:t xml:space="preserve">Society for MR</w:t>
+      </w:r>
+      <w:r>
+        <w:rPr>
+          <w:i/>
+        </w:rPr>
+        <w:t xml:space="preserve"> </w:t>
+      </w:r>
+      <w:r>
+        <w:rPr>
+          <w:i/>
+        </w:rPr>
+        <w:t xml:space="preserve">Angiography 36th Annual International Meeting</w:t>
+      </w:r>
+      <w:r>
+        <w:t xml:space="preserve">. Santiago Chile, November 2024</w:t>
+      </w:r>
+    </w:p>
+    <w:p>
+      <w:pPr>
+        <w:numPr>
+          <w:ilvl w:val="0"/>
+          <w:numId w:val="1016"/>
+        </w:numPr>
+      </w:pPr>
+      <w:r>
+        <w:rPr>
+          <w:b/>
+        </w:rPr>
+        <w:t xml:space="preserve">Di Biase A.</w:t>
+      </w:r>
+      <w:r>
         <w:t xml:space="preserve">, Schneider A., Botnar R. &amp; Pietro C. Model based</w:t>
       </w:r>
       <w:r>
@@ -813,7 +893,6 @@
       </w:r>
       <w:r>
         <w:rPr>
-          <w:iCs/>
           <w:i/>
         </w:rPr>
         <w:t xml:space="preserve">2024 ISMRM &amp; ISMRT Annual Meeting &amp; Exhibition</w:t>
@@ -826,12 +905,11 @@
       <w:pPr>
         <w:numPr>
           <w:ilvl w:val="0"/>
-          <w:numId w:val="1015"/>
+          <w:numId w:val="1016"/>
         </w:numPr>
       </w:pPr>
       <w:r>
         <w:rPr>
-          <w:bCs/>
           <w:b/>
         </w:rPr>
         <w:t xml:space="preserve">Di Biase A.</w:t>
@@ -850,21 +928,18 @@
       </w:r>
       <w:r>
         <w:rPr>
-          <w:iCs/>
           <w:i/>
         </w:rPr>
         <w:t xml:space="preserve">2023 ISMRM &amp; ISMRT</w:t>
       </w:r>
       <w:r>
         <w:rPr>
-          <w:iCs/>
           <w:i/>
         </w:rPr>
         <w:t xml:space="preserve"> </w:t>
       </w:r>
       <w:r>
         <w:rPr>
-          <w:iCs/>
           <w:i/>
         </w:rPr>
         <w:t xml:space="preserve">Annual Meeting &amp; Exhibition</w:t>
@@ -877,12 +952,11 @@
       <w:pPr>
         <w:numPr>
           <w:ilvl w:val="0"/>
-          <w:numId w:val="1015"/>
+          <w:numId w:val="1016"/>
         </w:numPr>
       </w:pPr>
       <w:r>
         <w:rPr>
-          <w:bCs/>
           <w:b/>
         </w:rPr>
         <w:t xml:space="preserve">Di Biase A.</w:t>
@@ -901,21 +975,18 @@
       </w:r>
       <w:r>
         <w:rPr>
-          <w:iCs/>
           <w:i/>
         </w:rPr>
         <w:t xml:space="preserve">2023</w:t>
       </w:r>
       <w:r>
         <w:rPr>
-          <w:iCs/>
           <w:i/>
         </w:rPr>
         <w:t xml:space="preserve"> </w:t>
       </w:r>
       <w:r>
         <w:rPr>
-          <w:iCs/>
           <w:i/>
         </w:rPr>
         <w:t xml:space="preserve">ISMRM &amp; ISMRT Annual Meeting &amp; Exhibition</w:t>
@@ -928,7 +999,7 @@
       <w:pPr>
         <w:numPr>
           <w:ilvl w:val="0"/>
-          <w:numId w:val="1015"/>
+          <w:numId w:val="1016"/>
         </w:numPr>
       </w:pPr>
       <w:r>
@@ -939,7 +1010,6 @@
       </w:r>
       <w:r>
         <w:rPr>
-          <w:bCs/>
           <w:b/>
         </w:rPr>
         <w:t xml:space="preserve">Di Biase, A.</w:t>
@@ -958,7 +1028,6 @@
       </w:r>
       <w:r>
         <w:rPr>
-          <w:iCs/>
           <w:i/>
         </w:rPr>
         <w:t xml:space="preserve">2020 ISMRM &amp; ISMRT Annual Meeting &amp; Exhibition</w:t>
@@ -974,27 +1043,26 @@
         </w:pict>
       </w:r>
     </w:p>
-    <w:bookmarkEnd w:id="31"/>
-    <w:bookmarkStart w:id="33" w:name="extracurricular-activities"/>
     <w:p>
       <w:pPr>
         <w:pStyle w:val="Heading2"/>
       </w:pPr>
+      <w:bookmarkStart w:id="32" w:name="extracurricular-activities"/>
       <w:r>
         <w:t xml:space="preserve">Extracurricular activities</w:t>
       </w:r>
+      <w:bookmarkEnd w:id="32"/>
     </w:p>
     <w:p>
       <w:pPr>
         <w:numPr>
           <w:ilvl w:val="0"/>
-          <w:numId w:val="1016"/>
+          <w:numId w:val="1017"/>
         </w:numPr>
         <w:pStyle w:val="Compact"/>
       </w:pPr>
       <w:r>
         <w:rPr>
-          <w:bCs/>
           <w:b/>
         </w:rPr>
         <w:t xml:space="preserve">Browser Extension UCaccess</w:t>
@@ -1007,7 +1075,7 @@
       <w:pPr>
         <w:numPr>
           <w:ilvl w:val="1"/>
-          <w:numId w:val="1017"/>
+          <w:numId w:val="1018"/>
         </w:numPr>
         <w:pStyle w:val="Compact"/>
       </w:pPr>
@@ -1025,7 +1093,7 @@
       <w:pPr>
         <w:numPr>
           <w:ilvl w:val="1"/>
-          <w:numId w:val="1017"/>
+          <w:numId w:val="1018"/>
         </w:numPr>
         <w:pStyle w:val="Compact"/>
       </w:pPr>
@@ -1035,7 +1103,7 @@
       <w:r>
         <w:t xml:space="preserve"> </w:t>
       </w:r>
-      <w:hyperlink r:id="rId32">
+      <w:hyperlink r:id="rId33">
         <w:r>
           <w:rPr>
             <w:rStyle w:val="Hyperlink"/>
@@ -1048,13 +1116,12 @@
       <w:pPr>
         <w:numPr>
           <w:ilvl w:val="0"/>
-          <w:numId w:val="1016"/>
+          <w:numId w:val="1017"/>
         </w:numPr>
         <w:pStyle w:val="Compact"/>
       </w:pPr>
       <w:r>
         <w:rPr>
-          <w:bCs/>
           <w:b/>
         </w:rPr>
         <w:t xml:space="preserve">Robotics</w:t>
@@ -1067,7 +1134,7 @@
       <w:pPr>
         <w:numPr>
           <w:ilvl w:val="1"/>
-          <w:numId w:val="1018"/>
+          <w:numId w:val="1019"/>
         </w:numPr>
         <w:pStyle w:val="Compact"/>
       </w:pPr>
@@ -1091,7 +1158,7 @@
       <w:pPr>
         <w:numPr>
           <w:ilvl w:val="1"/>
-          <w:numId w:val="1018"/>
+          <w:numId w:val="1019"/>
         </w:numPr>
         <w:pStyle w:val="Compact"/>
       </w:pPr>
@@ -1139,13 +1206,12 @@
       <w:pPr>
         <w:numPr>
           <w:ilvl w:val="0"/>
-          <w:numId w:val="1016"/>
+          <w:numId w:val="1017"/>
         </w:numPr>
         <w:pStyle w:val="Compact"/>
       </w:pPr>
       <w:r>
         <w:rPr>
-          <w:bCs/>
           <w:b/>
         </w:rPr>
         <w:t xml:space="preserve">Teleton Foundation</w:t>
@@ -1158,7 +1224,7 @@
       <w:pPr>
         <w:numPr>
           <w:ilvl w:val="1"/>
-          <w:numId w:val="1019"/>
+          <w:numId w:val="1020"/>
         </w:numPr>
         <w:pStyle w:val="Compact"/>
       </w:pPr>
@@ -1170,7 +1236,7 @@
       <w:pPr>
         <w:numPr>
           <w:ilvl w:val="1"/>
-          <w:numId w:val="1019"/>
+          <w:numId w:val="1020"/>
         </w:numPr>
         <w:pStyle w:val="Compact"/>
       </w:pPr>
@@ -1182,7 +1248,7 @@
       <w:pPr>
         <w:numPr>
           <w:ilvl w:val="1"/>
-          <w:numId w:val="1019"/>
+          <w:numId w:val="1020"/>
         </w:numPr>
         <w:pStyle w:val="Compact"/>
       </w:pPr>
@@ -1190,7 +1256,6 @@
         <w:t xml:space="preserve">Help organize summer event.</w:t>
       </w:r>
     </w:p>
-    <w:bookmarkEnd w:id="33"/>
     <w:sectPr/>
   </w:body>
 </w:document>
@@ -1222,14 +1287,17 @@
 <file path=word/numbering.xml><?xml version="1.0" encoding="utf-8"?>
 <w:numbering xmlns:w="http://schemas.openxmlformats.org/wordprocessingml/2006/main">
   <w:abstractNum w:abstractNumId="990">
-    <w:nsid w:val="A990"/>
+    <w:nsid w:val="2c1ae401"/>
     <w:multiLevelType w:val="multilevel"/>
     <w:lvl w:ilvl="0">
       <w:numFmt w:val="bullet"/>
       <w:lvlText w:val=" "/>
       <w:lvlJc w:val="left"/>
       <w:pPr>
-        <w:ind w:left="720" w:hanging="480"/>
+        <w:tabs>
+          <w:tab w:val="num" w:pos="0"/>
+        </w:tabs>
+        <w:ind w:left="480" w:hanging="480"/>
       </w:pPr>
     </w:lvl>
     <w:lvl w:ilvl="1">
@@ -1237,7 +1305,10 @@
       <w:lvlText w:val=" "/>
       <w:lvlJc w:val="left"/>
       <w:pPr>
-        <w:ind w:left="1440" w:hanging="480"/>
+        <w:tabs>
+          <w:tab w:val="num" w:pos="720"/>
+        </w:tabs>
+        <w:ind w:left="1200" w:hanging="480"/>
       </w:pPr>
     </w:lvl>
     <w:lvl w:ilvl="2">
@@ -1245,7 +1316,10 @@
       <w:lvlText w:val=" "/>
       <w:lvlJc w:val="left"/>
       <w:pPr>
-        <w:ind w:left="2160" w:hanging="480"/>
+        <w:tabs>
+          <w:tab w:val="num" w:pos="1440"/>
+        </w:tabs>
+        <w:ind w:left="1920" w:hanging="480"/>
       </w:pPr>
     </w:lvl>
     <w:lvl w:ilvl="3">
@@ -1253,7 +1327,10 @@
       <w:lvlText w:val=" "/>
       <w:lvlJc w:val="left"/>
       <w:pPr>
-        <w:ind w:left="2880" w:hanging="480"/>
+        <w:tabs>
+          <w:tab w:val="num" w:pos="2160"/>
+        </w:tabs>
+        <w:ind w:left="2640" w:hanging="480"/>
       </w:pPr>
     </w:lvl>
     <w:lvl w:ilvl="4">
@@ -1261,7 +1338,10 @@
       <w:lvlText w:val=" "/>
       <w:lvlJc w:val="left"/>
       <w:pPr>
-        <w:ind w:left="3600" w:hanging="480"/>
+        <w:tabs>
+          <w:tab w:val="num" w:pos="2880"/>
+        </w:tabs>
+        <w:ind w:left="3360" w:hanging="480"/>
       </w:pPr>
     </w:lvl>
     <w:lvl w:ilvl="5">
@@ -1269,7 +1349,10 @@
       <w:lvlText w:val=" "/>
       <w:lvlJc w:val="left"/>
       <w:pPr>
-        <w:ind w:left="4320" w:hanging="480"/>
+        <w:tabs>
+          <w:tab w:val="num" w:pos="3600"/>
+        </w:tabs>
+        <w:ind w:left="4080" w:hanging="480"/>
       </w:pPr>
     </w:lvl>
     <w:lvl w:ilvl="6">
@@ -1277,7 +1360,10 @@
       <w:lvlText w:val=" "/>
       <w:lvlJc w:val="left"/>
       <w:pPr>
-        <w:ind w:left="5040" w:hanging="480"/>
+        <w:tabs>
+          <w:tab w:val="num" w:pos="4320"/>
+        </w:tabs>
+        <w:ind w:left="4800" w:hanging="480"/>
       </w:pPr>
     </w:lvl>
     <w:lvl w:ilvl="7">
@@ -1285,7 +1371,10 @@
       <w:lvlText w:val=" "/>
       <w:lvlJc w:val="left"/>
       <w:pPr>
-        <w:ind w:left="5760" w:hanging="480"/>
+        <w:tabs>
+          <w:tab w:val="num" w:pos="5040"/>
+        </w:tabs>
+        <w:ind w:left="5520" w:hanging="480"/>
       </w:pPr>
     </w:lvl>
     <w:lvl w:ilvl="8">
@@ -1293,19 +1382,25 @@
       <w:lvlText w:val=" "/>
       <w:lvlJc w:val="left"/>
       <w:pPr>
-        <w:ind w:left="6480" w:hanging="480"/>
+        <w:tabs>
+          <w:tab w:val="num" w:pos="5760"/>
+        </w:tabs>
+        <w:ind w:left="6240" w:hanging="480"/>
       </w:pPr>
     </w:lvl>
   </w:abstractNum>
   <w:abstractNum w:abstractNumId="991">
-    <w:nsid w:val="A991"/>
+    <w:nsid w:val="ea454b4c"/>
     <w:multiLevelType w:val="multilevel"/>
     <w:lvl w:ilvl="0">
       <w:numFmt w:val="bullet"/>
       <w:lvlText w:val="•"/>
       <w:lvlJc w:val="left"/>
       <w:pPr>
-        <w:ind w:left="720" w:hanging="480"/>
+        <w:tabs>
+          <w:tab w:val="num" w:pos="0"/>
+        </w:tabs>
+        <w:ind w:left="480" w:hanging="480"/>
       </w:pPr>
     </w:lvl>
     <w:lvl w:ilvl="1">
@@ -1313,7 +1408,10 @@
       <w:lvlText w:val="–"/>
       <w:lvlJc w:val="left"/>
       <w:pPr>
-        <w:ind w:left="1440" w:hanging="480"/>
+        <w:tabs>
+          <w:tab w:val="num" w:pos="720"/>
+        </w:tabs>
+        <w:ind w:left="1200" w:hanging="480"/>
       </w:pPr>
     </w:lvl>
     <w:lvl w:ilvl="2">
@@ -1321,7 +1419,10 @@
       <w:lvlText w:val="•"/>
       <w:lvlJc w:val="left"/>
       <w:pPr>
-        <w:ind w:left="2160" w:hanging="480"/>
+        <w:tabs>
+          <w:tab w:val="num" w:pos="1440"/>
+        </w:tabs>
+        <w:ind w:left="1920" w:hanging="480"/>
       </w:pPr>
     </w:lvl>
     <w:lvl w:ilvl="3">
@@ -1329,7 +1430,10 @@
       <w:lvlText w:val="–"/>
       <w:lvlJc w:val="left"/>
       <w:pPr>
-        <w:ind w:left="2880" w:hanging="480"/>
+        <w:tabs>
+          <w:tab w:val="num" w:pos="2160"/>
+        </w:tabs>
+        <w:ind w:left="2640" w:hanging="480"/>
       </w:pPr>
     </w:lvl>
     <w:lvl w:ilvl="4">
@@ -1337,7 +1441,10 @@
       <w:lvlText w:val="•"/>
       <w:lvlJc w:val="left"/>
       <w:pPr>
-        <w:ind w:left="3600" w:hanging="480"/>
+        <w:tabs>
+          <w:tab w:val="num" w:pos="2880"/>
+        </w:tabs>
+        <w:ind w:left="3360" w:hanging="480"/>
       </w:pPr>
     </w:lvl>
     <w:lvl w:ilvl="5">
@@ -1345,7 +1452,10 @@
       <w:lvlText w:val="–"/>
       <w:lvlJc w:val="left"/>
       <w:pPr>
-        <w:ind w:left="4320" w:hanging="480"/>
+        <w:tabs>
+          <w:tab w:val="num" w:pos="3600"/>
+        </w:tabs>
+        <w:ind w:left="4080" w:hanging="480"/>
       </w:pPr>
     </w:lvl>
     <w:lvl w:ilvl="6">
@@ -1353,7 +1463,10 @@
       <w:lvlText w:val="•"/>
       <w:lvlJc w:val="left"/>
       <w:pPr>
-        <w:ind w:left="5040" w:hanging="480"/>
+        <w:tabs>
+          <w:tab w:val="num" w:pos="4320"/>
+        </w:tabs>
+        <w:ind w:left="4800" w:hanging="480"/>
       </w:pPr>
     </w:lvl>
     <w:lvl w:ilvl="7">
@@ -1361,7 +1474,10 @@
       <w:lvlText w:val="–"/>
       <w:lvlJc w:val="left"/>
       <w:pPr>
-        <w:ind w:left="5760" w:hanging="480"/>
+        <w:tabs>
+          <w:tab w:val="num" w:pos="5040"/>
+        </w:tabs>
+        <w:ind w:left="5520" w:hanging="480"/>
       </w:pPr>
     </w:lvl>
     <w:lvl w:ilvl="8">
@@ -1369,7 +1485,10 @@
       <w:lvlText w:val="•"/>
       <w:lvlJc w:val="left"/>
       <w:pPr>
-        <w:ind w:left="6480" w:hanging="480"/>
+        <w:tabs>
+          <w:tab w:val="num" w:pos="5760"/>
+        </w:tabs>
+        <w:ind w:left="6240" w:hanging="480"/>
       </w:pPr>
     </w:lvl>
   </w:abstractNum>
@@ -1433,6 +1552,9 @@
   <w:num w:numId="1019">
     <w:abstractNumId w:val="991"/>
   </w:num>
+  <w:num w:numId="1020">
+    <w:abstractNumId w:val="991"/>
+  </w:num>
 </w:numbering>
 </file>
 
@@ -1441,10 +1563,10 @@
   <w:docDefaults>
     <w:rPrDefault>
       <w:rPr>
-        <w:rFonts w:asciiTheme="minorHAnsi" w:cstheme="minorBidi" w:eastAsiaTheme="minorHAnsi" w:hAnsiTheme="minorHAnsi"/>
+        <w:rFonts w:asciiTheme="minorHAnsi" w:eastAsiaTheme="minorHAnsi" w:hAnsiTheme="minorHAnsi" w:cstheme="minorBidi"/>
         <w:sz w:val="24"/>
         <w:szCs w:val="24"/>
-        <w:lang w:bidi="ar-SA" w:eastAsia="en-US" w:val="en-US"/>
+        <w:lang w:val="en-US" w:eastAsia="en-US" w:bidi="ar-SA"/>
       </w:rPr>
     </w:rPrDefault>
     <w:pPrDefault>
@@ -1453,35 +1575,35 @@
       </w:pPr>
     </w:pPrDefault>
   </w:docDefaults>
-  <w:latentStyles w:count="276" w:defLockedState="0" w:defQFormat="0" w:defSemiHidden="0" w:defUIPriority="0" w:defUnhideWhenUsed="0"/>
-  <w:style w:default="1" w:styleId="Normal" w:type="paragraph">
+  <w:latentStyles w:defLockedState="0" w:defUIPriority="0" w:defSemiHidden="0" w:defUnhideWhenUsed="0" w:defQFormat="0" w:count="276"/>
+  <w:style w:type="paragraph" w:default="1" w:styleId="Normal">
     <w:name w:val="Normal"/>
     <w:qFormat/>
   </w:style>
-  <w:style w:styleId="BodyText" w:type="paragraph">
+  <w:style w:type="paragraph" w:styleId="BodyText">
     <w:name w:val="Body Text"/>
     <w:basedOn w:val="Normal"/>
     <w:link w:val="BodyTextChar"/>
     <w:pPr>
-      <w:spacing w:after="180" w:before="180"/>
+      <w:spacing w:before="180" w:after="180"/>
     </w:pPr>
     <w:qFormat/>
   </w:style>
-  <w:style w:customStyle="1" w:styleId="FirstParagraph" w:type="paragraph">
+  <w:style w:type="paragraph" w:customStyle="1" w:styleId="FirstParagraph">
     <w:name w:val="First Paragraph"/>
     <w:basedOn w:val="BodyText"/>
     <w:next w:val="BodyText"/>
     <w:qFormat/>
   </w:style>
-  <w:style w:customStyle="1" w:styleId="Compact" w:type="paragraph">
+  <w:style w:type="paragraph" w:customStyle="1" w:styleId="Compact">
     <w:name w:val="Compact"/>
     <w:basedOn w:val="BodyText"/>
     <w:qFormat/>
     <w:pPr>
-      <w:spacing w:after="36" w:before="36"/>
+      <w:spacing w:before="36" w:after="36"/>
     </w:pPr>
   </w:style>
-  <w:style w:styleId="Title" w:type="paragraph">
+  <w:style w:type="paragraph" w:styleId="Title">
     <w:name w:val="Title"/>
     <w:basedOn w:val="Normal"/>
     <w:next w:val="BodyText"/>
@@ -1489,19 +1611,19 @@
     <w:pPr>
       <w:keepNext/>
       <w:keepLines/>
-      <w:spacing w:after="240" w:before="480"/>
+      <w:spacing w:before="480" w:after="240"/>
       <w:jc w:val="center"/>
     </w:pPr>
     <w:rPr>
-      <w:rFonts w:asciiTheme="majorHAnsi" w:cstheme="majorBidi" w:eastAsiaTheme="majorEastAsia" w:hAnsiTheme="majorHAnsi"/>
+      <w:rFonts w:asciiTheme="majorHAnsi" w:eastAsiaTheme="majorEastAsia" w:hAnsiTheme="majorHAnsi" w:cstheme="majorBidi"/>
       <w:b/>
       <w:bCs/>
-      <w:color w:themeColor="accent1" w:themeShade="B5" w:val="345A8A"/>
+      <w:color w:val="345A8A" w:themeColor="accent1" w:themeShade="B5"/>
       <w:sz w:val="36"/>
       <w:szCs w:val="36"/>
     </w:rPr>
   </w:style>
-  <w:style w:styleId="Subtitle" w:type="paragraph">
+  <w:style w:type="paragraph" w:styleId="Subtitle">
     <w:name w:val="Subtitle"/>
     <w:basedOn w:val="Title"/>
     <w:next w:val="BodyText"/>
@@ -1509,7 +1631,7 @@
     <w:pPr>
       <w:keepNext/>
       <w:keepLines/>
-      <w:spacing w:after="240" w:before="240"/>
+      <w:spacing w:before="240" w:after="240"/>
       <w:jc w:val="center"/>
     </w:pPr>
     <w:rPr>
@@ -1517,7 +1639,7 @@
       <w:szCs w:val="30"/>
     </w:rPr>
   </w:style>
-  <w:style w:customStyle="1" w:styleId="Author" w:type="paragraph">
+  <w:style w:type="paragraph" w:customStyle="1" w:styleId="Author">
     <w:name w:val="Author"/>
     <w:next w:val="BodyText"/>
     <w:qFormat/>
@@ -1527,7 +1649,7 @@
       <w:jc w:val="center"/>
     </w:pPr>
   </w:style>
-  <w:style w:styleId="Date" w:type="paragraph">
+  <w:style w:type="paragraph" w:styleId="Date">
     <w:name w:val="Date"/>
     <w:next w:val="BodyText"/>
     <w:qFormat/>
@@ -1537,26 +1659,7 @@
       <w:jc w:val="center"/>
     </w:pPr>
   </w:style>
-  <w:style w:customStyle="1" w:styleId="AbstractTitle" w:type="paragraph">
-    <w:name w:val="Abstract Title"/>
-    <w:basedOn w:val="Normal"/>
-    <w:next w:val="Abstract"/>
-    <w:qFormat/>
-    <w:pPr>
-      <w:keepNext/>
-      <w:keepLines/>
-      <w:jc w:val="center"/>
-      <w:spacing w:after="0" w:before="300"/>
-    </w:pPr>
-    <w:rPr>
-      <w:sz w:val="20"/>
-      <w:szCs w:val="20"/>
-      <w:b/>
-      <w:color w:val="345A8A"/>
-      &gt;
-    </w:rPr>
-  </w:style>
-  <w:style w:customStyle="1" w:styleId="Abstract" w:type="paragraph">
+  <w:style w:type="paragraph" w:customStyle="1" w:styleId="Abstract">
     <w:name w:val="Abstract"/>
     <w:basedOn w:val="Normal"/>
     <w:next w:val="BodyText"/>
@@ -1564,14 +1667,14 @@
     <w:pPr>
       <w:keepNext/>
       <w:keepLines/>
-      <w:spacing w:after="300" w:before="100"/>
+      <w:spacing w:before="300" w:after="300"/>
     </w:pPr>
     <w:rPr>
       <w:sz w:val="20"/>
       <w:szCs w:val="20"/>
     </w:rPr>
   </w:style>
-  <w:style w:styleId="Bibliography" w:type="paragraph">
+  <w:style w:type="paragraph" w:styleId="Bibliography">
     <w:name w:val="Bibliography"/>
     <w:basedOn w:val="Normal"/>
     <w:next w:val="Bibliography"/>
@@ -1579,7 +1682,7 @@
     <w:pPr/>
     <w:rPr/>
   </w:style>
-  <w:style w:styleId="Heading1" w:type="paragraph">
+  <w:style w:type="paragraph" w:styleId="Heading1">
     <w:name w:val="Heading 1"/>
     <w:basedOn w:val="Normal"/>
     <w:next w:val="BodyText"/>
@@ -1588,19 +1691,19 @@
     <w:pPr>
       <w:keepNext/>
       <w:keepLines/>
-      <w:spacing w:after="0" w:before="480"/>
+      <w:spacing w:before="480" w:after="0"/>
       <w:outlineLvl w:val="0"/>
     </w:pPr>
     <w:rPr>
-      <w:rFonts w:asciiTheme="majorHAnsi" w:cstheme="majorBidi" w:eastAsiaTheme="majorEastAsia" w:hAnsiTheme="majorHAnsi"/>
+      <w:rFonts w:asciiTheme="majorHAnsi" w:eastAsiaTheme="majorEastAsia" w:hAnsiTheme="majorHAnsi" w:cstheme="majorBidi"/>
       <w:b/>
       <w:bCs/>
-      <w:color w:themeColor="accent1" w:val="4F81BD"/>
+      <w:color w:val="4F81BD" w:themeColor="accent1"/>
       <w:sz w:val="32"/>
       <w:szCs w:val="32"/>
     </w:rPr>
   </w:style>
-  <w:style w:styleId="Heading2" w:type="paragraph">
+  <w:style w:type="paragraph" w:styleId="Heading2">
     <w:name w:val="Heading 2"/>
     <w:basedOn w:val="Normal"/>
     <w:next w:val="BodyText"/>
@@ -1610,19 +1713,19 @@
     <w:pPr>
       <w:keepNext/>
       <w:keepLines/>
-      <w:spacing w:after="0" w:before="200"/>
+      <w:spacing w:before="200" w:after="0"/>
       <w:outlineLvl w:val="1"/>
     </w:pPr>
     <w:rPr>
-      <w:rFonts w:asciiTheme="majorHAnsi" w:cstheme="majorBidi" w:eastAsiaTheme="majorEastAsia" w:hAnsiTheme="majorHAnsi"/>
+      <w:rFonts w:asciiTheme="majorHAnsi" w:eastAsiaTheme="majorEastAsia" w:hAnsiTheme="majorHAnsi" w:cstheme="majorBidi"/>
       <w:b/>
       <w:bCs/>
-      <w:color w:themeColor="accent1" w:val="4F81BD"/>
+      <w:color w:val="4F81BD" w:themeColor="accent1"/>
       <w:sz w:val="28"/>
       <w:szCs w:val="28"/>
     </w:rPr>
   </w:style>
-  <w:style w:styleId="Heading3" w:type="paragraph">
+  <w:style w:type="paragraph" w:styleId="Heading3">
     <w:name w:val="Heading 3"/>
     <w:basedOn w:val="Normal"/>
     <w:next w:val="BodyText"/>
@@ -1632,19 +1735,19 @@
     <w:pPr>
       <w:keepNext/>
       <w:keepLines/>
-      <w:spacing w:after="0" w:before="200"/>
+      <w:spacing w:before="200" w:after="0"/>
       <w:outlineLvl w:val="2"/>
     </w:pPr>
     <w:rPr>
-      <w:rFonts w:asciiTheme="majorHAnsi" w:cstheme="majorBidi" w:eastAsiaTheme="majorEastAsia" w:hAnsiTheme="majorHAnsi"/>
+      <w:rFonts w:asciiTheme="majorHAnsi" w:eastAsiaTheme="majorEastAsia" w:hAnsiTheme="majorHAnsi" w:cstheme="majorBidi"/>
       <w:b/>
       <w:bCs/>
-      <w:color w:themeColor="accent1" w:val="4F81BD"/>
+      <w:color w:val="4F81BD" w:themeColor="accent1"/>
       <w:sz w:val="24"/>
       <w:szCs w:val="24"/>
     </w:rPr>
   </w:style>
-  <w:style w:styleId="Heading4" w:type="paragraph">
+  <w:style w:type="paragraph" w:styleId="Heading4">
     <w:name w:val="Heading 4"/>
     <w:basedOn w:val="Normal"/>
     <w:next w:val="BodyText"/>
@@ -1654,19 +1757,19 @@
     <w:pPr>
       <w:keepNext/>
       <w:keepLines/>
-      <w:spacing w:after="0" w:before="200"/>
+      <w:spacing w:before="200" w:after="0"/>
       <w:outlineLvl w:val="3"/>
     </w:pPr>
     <w:rPr>
-      <w:rFonts w:asciiTheme="majorHAnsi" w:cstheme="majorBidi" w:eastAsiaTheme="majorEastAsia" w:hAnsiTheme="majorHAnsi"/>
+      <w:rFonts w:asciiTheme="majorHAnsi" w:eastAsiaTheme="majorEastAsia" w:hAnsiTheme="majorHAnsi" w:cstheme="majorBidi"/>
       <w:i/>
       <w:bCs/>
-      <w:color w:themeColor="accent1" w:val="4F81BD"/>
+      <w:color w:val="4F81BD" w:themeColor="accent1"/>
       <w:sz w:val="24"/>
       <w:szCs w:val="24"/>
     </w:rPr>
   </w:style>
-  <w:style w:styleId="Heading5" w:type="paragraph">
+  <w:style w:type="paragraph" w:styleId="Heading5">
     <w:name w:val="Heading 5"/>
     <w:basedOn w:val="Normal"/>
     <w:next w:val="BodyText"/>
@@ -1676,18 +1779,18 @@
     <w:pPr>
       <w:keepNext/>
       <w:keepLines/>
-      <w:spacing w:after="0" w:before="200"/>
+      <w:spacing w:before="200" w:after="0"/>
       <w:outlineLvl w:val="4"/>
     </w:pPr>
     <w:rPr>
-      <w:rFonts w:asciiTheme="majorHAnsi" w:cstheme="majorBidi" w:eastAsiaTheme="majorEastAsia" w:hAnsiTheme="majorHAnsi"/>
+      <w:rFonts w:asciiTheme="majorHAnsi" w:eastAsiaTheme="majorEastAsia" w:hAnsiTheme="majorHAnsi" w:cstheme="majorBidi"/>
       <w:iCs/>
-      <w:color w:themeColor="accent1" w:val="4F81BD"/>
+      <w:color w:val="4F81BD" w:themeColor="accent1"/>
       <w:sz w:val="24"/>
       <w:szCs w:val="24"/>
     </w:rPr>
   </w:style>
-  <w:style w:styleId="Heading6" w:type="paragraph">
+  <w:style w:type="paragraph" w:styleId="Heading6">
     <w:name w:val="Heading 6"/>
     <w:basedOn w:val="Normal"/>
     <w:next w:val="BodyText"/>
@@ -1697,17 +1800,17 @@
     <w:pPr>
       <w:keepNext/>
       <w:keepLines/>
-      <w:spacing w:after="0" w:before="200"/>
+      <w:spacing w:before="200" w:after="0"/>
       <w:outlineLvl w:val="5"/>
     </w:pPr>
     <w:rPr>
-      <w:rFonts w:asciiTheme="majorHAnsi" w:cstheme="majorBidi" w:eastAsiaTheme="majorEastAsia" w:hAnsiTheme="majorHAnsi"/>
-      <w:color w:themeColor="accent1" w:val="4F81BD"/>
+      <w:rFonts w:asciiTheme="majorHAnsi" w:eastAsiaTheme="majorEastAsia" w:hAnsiTheme="majorHAnsi" w:cstheme="majorBidi"/>
+      <w:color w:val="4F81BD" w:themeColor="accent1"/>
       <w:sz w:val="24"/>
       <w:szCs w:val="24"/>
     </w:rPr>
   </w:style>
-  <w:style w:styleId="Heading7" w:type="paragraph">
+  <w:style w:type="paragraph" w:styleId="Heading7">
     <w:name w:val="Heading 7"/>
     <w:basedOn w:val="Normal"/>
     <w:next w:val="BodyText"/>
@@ -1717,17 +1820,17 @@
     <w:pPr>
       <w:keepNext/>
       <w:keepLines/>
-      <w:spacing w:after="0" w:before="200"/>
+      <w:spacing w:before="200" w:after="0"/>
       <w:outlineLvl w:val="6"/>
     </w:pPr>
     <w:rPr>
-      <w:rFonts w:asciiTheme="majorHAnsi" w:cstheme="majorBidi" w:eastAsiaTheme="majorEastAsia" w:hAnsiTheme="majorHAnsi"/>
-      <w:color w:themeColor="accent1" w:val="4F81BD"/>
+      <w:rFonts w:asciiTheme="majorHAnsi" w:eastAsiaTheme="majorEastAsia" w:hAnsiTheme="majorHAnsi" w:cstheme="majorBidi"/>
+      <w:color w:val="4F81BD" w:themeColor="accent1"/>
       <w:sz w:val="24"/>
       <w:szCs w:val="24"/>
     </w:rPr>
   </w:style>
-  <w:style w:styleId="Heading8" w:type="paragraph">
+  <w:style w:type="paragraph" w:styleId="Heading8">
     <w:name w:val="Heading 8"/>
     <w:basedOn w:val="Normal"/>
     <w:next w:val="BodyText"/>
@@ -1737,17 +1840,17 @@
     <w:pPr>
       <w:keepNext/>
       <w:keepLines/>
-      <w:spacing w:after="0" w:before="200"/>
+      <w:spacing w:before="200" w:after="0"/>
       <w:outlineLvl w:val="7"/>
     </w:pPr>
     <w:rPr>
-      <w:rFonts w:asciiTheme="majorHAnsi" w:cstheme="majorBidi" w:eastAsiaTheme="majorEastAsia" w:hAnsiTheme="majorHAnsi"/>
-      <w:color w:themeColor="accent1" w:val="4F81BD"/>
+      <w:rFonts w:asciiTheme="majorHAnsi" w:eastAsiaTheme="majorEastAsia" w:hAnsiTheme="majorHAnsi" w:cstheme="majorBidi"/>
+      <w:color w:val="4F81BD" w:themeColor="accent1"/>
       <w:sz w:val="24"/>
       <w:szCs w:val="24"/>
     </w:rPr>
   </w:style>
-  <w:style w:styleId="Heading9" w:type="paragraph">
+  <w:style w:type="paragraph" w:styleId="Heading9">
     <w:name w:val="Heading 9"/>
     <w:basedOn w:val="Normal"/>
     <w:next w:val="BodyText"/>
@@ -1757,17 +1860,17 @@
     <w:pPr>
       <w:keepNext/>
       <w:keepLines/>
-      <w:spacing w:after="0" w:before="200"/>
+      <w:spacing w:before="200" w:after="0"/>
       <w:outlineLvl w:val="8"/>
     </w:pPr>
     <w:rPr>
-      <w:rFonts w:asciiTheme="majorHAnsi" w:cstheme="majorBidi" w:eastAsiaTheme="majorEastAsia" w:hAnsiTheme="majorHAnsi"/>
-      <w:color w:themeColor="accent1" w:val="4F81BD"/>
+      <w:rFonts w:asciiTheme="majorHAnsi" w:eastAsiaTheme="majorEastAsia" w:hAnsiTheme="majorHAnsi" w:cstheme="majorBidi"/>
+      <w:color w:val="4F81BD" w:themeColor="accent1"/>
       <w:sz w:val="24"/>
       <w:szCs w:val="24"/>
     </w:rPr>
   </w:style>
-  <w:style w:styleId="BlockText" w:type="paragraph">
+  <w:style w:type="paragraph" w:styleId="BlockText">
     <w:name w:val="Block Text"/>
     <w:basedOn w:val="BodyText"/>
     <w:next w:val="BodyText"/>
@@ -1775,11 +1878,11 @@
     <w:unhideWhenUsed/>
     <w:qFormat/>
     <w:pPr>
-      <w:spacing w:after="100" w:before="100"/>
+      <w:spacing w:before="100" w:after="100"/>
       <w:ind w:firstLine="0" w:left="480" w:right="480"/>
     </w:pPr>
   </w:style>
-  <w:style w:styleId="FootnoteText" w:type="paragraph">
+  <w:style w:type="paragraph" w:styleId="FootnoteText">
     <w:name w:val="Footnote Text"/>
     <w:basedOn w:val="Normal"/>
     <w:next w:val="FootnoteText"/>
@@ -1787,43 +1890,28 @@
     <w:unhideWhenUsed/>
     <w:qFormat/>
   </w:style>
-  <w:style w:default="1" w:styleId="DefaultParagraphFont" w:type="character">
+  <w:style w:type="character" w:default="1" w:styleId="DefaultParagraphFont">
     <w:name w:val="Default Paragraph Font"/>
     <w:semiHidden/>
     <w:unhideWhenUsed/>
   </w:style>
-  <w:style w:default="1" w:styleId="Table" w:type="table">
+  <w:style w:type="table" w:default="1" w:styleId="Table">
     <w:name w:val="Table"/>
     <w:basedOn w:val="TableNormal"/>
     <w:semiHidden/>
     <w:unhideWhenUsed/>
     <w:qFormat/>
     <w:tblPr>
-      <w:tblInd w:type="dxa" w:w="0"/>
+      <w:tblInd w:w="0" w:type="dxa"/>
       <w:tblCellMar>
-        <w:top w:type="dxa" w:w="0"/>
-        <w:left w:type="dxa" w:w="108"/>
-        <w:bottom w:type="dxa" w:w="0"/>
-        <w:right w:type="dxa" w:w="108"/>
+        <w:top w:w="0" w:type="dxa"/>
+        <w:left w:w="108" w:type="dxa"/>
+        <w:bottom w:w="0" w:type="dxa"/>
+        <w:right w:w="108" w:type="dxa"/>
       </w:tblCellMar>
     </w:tblPr>
-    <w:tblStylePr w:type="firstRow">
-      <w:tblPr>
-        <w:jc w:val="left"/>
-        <w:tblInd w:type="dxa" w:w="0"/>
-      </w:tblPr>
-      <w:trPr>
-        <w:jc w:val="left"/>
-      </w:trPr>
-      <w:tcPr>
-        <w:vAlign w:val="bottom"/>
-        <w:tcBorders>
-          <w:bottom w:val="single"/>
-        </w:tcBorders>
-      </w:tcPr>
-    </w:tblStylePr>
-  </w:style>
-  <w:style w:customStyle="1" w:styleId="DefinitionTerm" w:type="paragraph">
+  </w:style>
+  <w:style w:type="paragraph" w:customStyle="1" w:styleId="DefinitionTerm">
     <w:name w:val="Definition Term"/>
     <w:basedOn w:val="Normal"/>
     <w:next w:val="Definition"/>
@@ -1836,49 +1924,49 @@
       <w:b/>
     </w:rPr>
   </w:style>
-  <w:style w:customStyle="1" w:styleId="Definition" w:type="paragraph">
+  <w:style w:type="paragraph" w:customStyle="1" w:styleId="Definition">
     <w:name w:val="Definition"/>
     <w:basedOn w:val="Normal"/>
   </w:style>
-  <w:style w:styleId="Caption" w:type="paragraph">
+  <w:style w:type="paragraph" w:styleId="Caption">
     <w:name w:val="Caption"/>
     <w:basedOn w:val="Normal"/>
     <w:link w:val="BodyTextChar"/>
     <w:pPr>
-      <w:spacing w:after="120" w:before="0"/>
+      <w:spacing w:before="0" w:after="120"/>
     </w:pPr>
     <w:rPr>
       <w:i/>
     </w:rPr>
   </w:style>
-  <w:style w:customStyle="1" w:styleId="TableCaption" w:type="paragraph">
+  <w:style w:type="paragraph" w:customStyle="1" w:styleId="TableCaption">
     <w:name w:val="Table Caption"/>
     <w:basedOn w:val="Caption"/>
     <w:pPr>
       <w:keepNext/>
     </w:pPr>
   </w:style>
-  <w:style w:customStyle="1" w:styleId="ImageCaption" w:type="paragraph">
+  <w:style w:type="paragraph" w:customStyle="1" w:styleId="ImageCaption">
     <w:name w:val="Image Caption"/>
     <w:basedOn w:val="Caption"/>
   </w:style>
-  <w:style w:customStyle="1" w:styleId="Figure" w:type="paragraph">
+  <w:style w:type="paragraph" w:customStyle="1" w:styleId="Figure">
     <w:name w:val="Figure"/>
     <w:basedOn w:val="Normal"/>
   </w:style>
-  <w:style w:customStyle="1" w:styleId="CaptionedFigure" w:type="paragraph">
+  <w:style w:type="paragraph" w:customStyle="1" w:styleId="CaptionedFigure">
     <w:name w:val="Captioned Figure"/>
     <w:basedOn w:val="Figure"/>
     <w:pPr>
       <w:keepNext/>
     </w:pPr>
   </w:style>
-  <w:style w:customStyle="1" w:styleId="BodyTextChar" w:type="character">
+  <w:style w:type="character" w:customStyle="1" w:styleId="BodyTextChar">
     <w:name w:val="Body Text Char"/>
     <w:basedOn w:val="DefaultParagraphFont"/>
     <w:link w:val="BodyText"/>
   </w:style>
-  <w:style w:customStyle="1" w:styleId="VerbatimChar" w:type="character">
+  <w:style w:type="character" w:customStyle="1" w:styleId="VerbatimChar">
     <w:name w:val="Verbatim Char"/>
     <w:basedOn w:val="BodyTextChar"/>
     <w:rPr>
@@ -1886,25 +1974,21 @@
       <w:sz w:val="22"/>
     </w:rPr>
   </w:style>
-  <w:style w:customStyle="1" w:styleId="SectionNumber" w:type="character">
-    <w:name w:val="Section Number"/>
-    <w:basedOn w:val="BodyTextChar"/>
-  </w:style>
-  <w:style w:styleId="FootnoteReference" w:type="character">
+  <w:style w:type="character" w:styleId="FootnoteReference">
     <w:name w:val="Footnote Reference"/>
     <w:basedOn w:val="BodyTextChar"/>
     <w:rPr>
       <w:vertAlign w:val="superscript"/>
     </w:rPr>
   </w:style>
-  <w:style w:styleId="Hyperlink" w:type="character">
+  <w:style w:type="character" w:styleId="Hyperlink">
     <w:name w:val="Hyperlink"/>
     <w:basedOn w:val="BodyTextChar"/>
     <w:rPr>
-      <w:color w:themeColor="accent1" w:val="4F81BD"/>
-    </w:rPr>
-  </w:style>
-  <w:style w:styleId="TOCHeading" w:type="paragraph">
+      <w:color w:val="4F81BD" w:themeColor="accent1"/>
+    </w:rPr>
+  </w:style>
+  <w:style w:type="paragraph" w:styleId="TOCHeading">
     <w:name w:val="TOC Heading"/>
     <w:basedOn w:val="Heading1"/>
     <w:next w:val="BodyText"/>
@@ -1916,10 +2000,10 @@
       <w:outlineLvl w:val="9"/>
     </w:pPr>
     <w:rPr>
-      <w:rFonts w:asciiTheme="majorHAnsi" w:cstheme="majorBidi" w:eastAsiaTheme="majorEastAsia" w:hAnsiTheme="majorHAnsi"/>
+      <w:rFonts w:asciiTheme="majorHAnsi" w:eastAsiaTheme="majorEastAsia" w:hAnsiTheme="majorHAnsi" w:cstheme="majorBidi"/>
       <w:b w:val="0"/>
       <w:bCs w:val="0"/>
-      <w:color w:themeColor="accent1" w:themeShade="BF" w:val="365F91"/>
+      <w:color w:val="365F91" w:themeColor="accent1" w:themeShade="BF"/>
     </w:rPr>
   </w:style>
   <w:style w:type="paragraph" w:customStyle="1" w:styleId="SourceCode">
@@ -2011,10 +2095,7 @@
   <w:style w:type="character" w:customStyle="1" w:styleId="ImportTok">
     <w:name w:val="ImportTok"/>
     <w:basedOn w:val="VerbatimChar"/>
-    <w:rPr>
-      <w:color w:val="008000"/>
-      <w:b/>
-    </w:rPr>
+    <w:rPr/>
   </w:style>
   <w:style w:type="character" w:customStyle="1" w:styleId="CommentTok">
     <w:name w:val="CommentTok"/>
@@ -2089,9 +2170,7 @@
   <w:style w:type="character" w:customStyle="1" w:styleId="BuiltInTok">
     <w:name w:val="BuiltInTok"/>
     <w:basedOn w:val="VerbatimChar"/>
-    <w:rPr>
-      <w:color w:val="008000"/>
-    </w:rPr>
+    <w:rPr/>
   </w:style>
   <w:style w:type="character" w:customStyle="1" w:styleId="ExtensionTok">
     <w:name w:val="ExtensionTok"/>

</xml_diff>